<commit_message>
viet slide bao cao gki
</commit_message>
<xml_diff>
--- a/REPORT/Đo bụi_ P2 phân tích và thiết kế khối nguồn.docx
+++ b/REPORT/Đo bụi_ P2 phân tích và thiết kế khối nguồn.docx
@@ -1220,7 +1220,13 @@
         <w:ind w:firstLine="810"/>
       </w:pPr>
       <w:r>
-        <w:t>Mạch tăng áp 2577 với điện áp đầu vào từ 2VDC đến 24VDC có thể điều chỉnh điện áp đầu ra từ 5VDC đến 28VDC và dòng tải tối đa là 2A. Mạch hoạt động với hiệu suất chuyển đổi lên đến 93% giúp cho điện áp đầu ra được ổn định.</w:t>
+        <w:t xml:space="preserve">Mạch </w:t>
+      </w:r>
+      <w:r>
+        <w:t>Boost MT3608</w:t>
+      </w:r>
+      <w:r>
+        <w:t xml:space="preserve"> với điện áp đầu vào từ 2VDC đến 24VDC có thể điều chỉnh điện áp đầu ra từ 5VDC đến 28VDC và dòng tải tối đa là 2A. Mạch hoạt động với hiệu suất chuyển đổi lên đến 93% giúp cho điện áp đầu ra được ổn định.</w:t>
       </w:r>
       <w:r>
         <w:t xml:space="preserve"> Điện áp tham chiếu </w:t>
@@ -1249,28 +1255,34 @@
             <v:path o:extrusionok="f" gradientshapeok="t" o:connecttype="rect"/>
             <o:lock v:ext="edit" aspectratio="t"/>
           </v:shapetype>
-          <v:shape id="_x0000_i1025" type="#_x0000_t75" style="width:22.8pt;height:18pt" o:ole="">
+          <v:shape id="_x0000_i1025" type="#_x0000_t75" style="width:22.9pt;height:18pt" o:ole="">
             <v:imagedata r:id="rId17" o:title=""/>
           </v:shape>
-          <o:OLEObject Type="Embed" ProgID="Equation.DSMT4" ShapeID="_x0000_i1025" DrawAspect="Content" ObjectID="_1731251100" r:id="rId18"/>
+          <o:OLEObject Type="Embed" ProgID="Equation.DSMT4" ShapeID="_x0000_i1025" DrawAspect="Content" ObjectID="_1732528346" r:id="rId18"/>
         </w:object>
       </w:r>
       <w:r>
-        <w:t xml:space="preserve">thường là 0.6V. Điện áp đầu ra được chia bởi bộ chia điện áp, điện trở R1 và R2 theo </w:t>
+        <w:t xml:space="preserve">thường là 0.6V. Điện áp đầu ra được </w:t>
+      </w:r>
+      <w:r>
+        <w:t>điều chỉnh</w:t>
+      </w:r>
+      <w:r>
+        <w:t xml:space="preserve"> bởi bộ chia điện áp, điện trở R1 và </w:t>
       </w:r>
       <w:r>
         <w:lastRenderedPageBreak/>
-        <w:t xml:space="preserve">công thức: </w:t>
+        <w:t xml:space="preserve">R2 theo công thức: </w:t>
       </w:r>
       <w:r>
         <w:rPr>
           <w:position w:val="-30"/>
         </w:rPr>
         <w:object w:dxaOrig="2079" w:dyaOrig="680" w14:anchorId="1EF11095">
-          <v:shape id="_x0000_i1026" type="#_x0000_t75" style="width:104.4pt;height:33.6pt" o:ole="">
+          <v:shape id="_x0000_i1026" type="#_x0000_t75" style="width:104.2pt;height:33.8pt" o:ole="">
             <v:imagedata r:id="rId19" o:title=""/>
           </v:shape>
-          <o:OLEObject Type="Embed" ProgID="Equation.DSMT4" ShapeID="_x0000_i1026" DrawAspect="Content" ObjectID="_1731251101" r:id="rId20"/>
+          <o:OLEObject Type="Embed" ProgID="Equation.DSMT4" ShapeID="_x0000_i1026" DrawAspect="Content" ObjectID="_1732528347" r:id="rId20"/>
         </w:object>
       </w:r>
       <w:r>
@@ -1281,10 +1293,10 @@
           <w:position w:val="-4"/>
         </w:rPr>
         <w:object w:dxaOrig="260" w:dyaOrig="260" w14:anchorId="11068B90">
-          <v:shape id="_x0000_i1027" type="#_x0000_t75" style="width:13.2pt;height:13.2pt" o:ole="">
+          <v:shape id="_x0000_i1027" type="#_x0000_t75" style="width:13.1pt;height:13.1pt" o:ole="">
             <v:imagedata r:id="rId21" o:title=""/>
           </v:shape>
-          <o:OLEObject Type="Embed" ProgID="Equation.DSMT4" ShapeID="_x0000_i1027" DrawAspect="Content" ObjectID="_1731251102" r:id="rId22"/>
+          <o:OLEObject Type="Embed" ProgID="Equation.DSMT4" ShapeID="_x0000_i1027" DrawAspect="Content" ObjectID="_1732528348" r:id="rId22"/>
         </w:object>
       </w:r>
       <w:r>
@@ -1295,10 +1307,10 @@
           <w:position w:val="-4"/>
         </w:rPr>
         <w:object w:dxaOrig="260" w:dyaOrig="260" w14:anchorId="11D2DE23">
-          <v:shape id="_x0000_i1028" type="#_x0000_t75" style="width:13.2pt;height:13.2pt" o:ole="">
+          <v:shape id="_x0000_i1028" type="#_x0000_t75" style="width:13.1pt;height:13.1pt" o:ole="">
             <v:imagedata r:id="rId23" o:title=""/>
           </v:shape>
-          <o:OLEObject Type="Embed" ProgID="Equation.DSMT4" ShapeID="_x0000_i1028" DrawAspect="Content" ObjectID="_1731251103" r:id="rId24"/>
+          <o:OLEObject Type="Embed" ProgID="Equation.DSMT4" ShapeID="_x0000_i1028" DrawAspect="Content" ObjectID="_1732528349" r:id="rId24"/>
         </w:object>
       </w:r>
       <w:r>
@@ -1399,24 +1411,27 @@
           <w:position w:val="-12"/>
         </w:rPr>
         <w:object w:dxaOrig="380" w:dyaOrig="360" w14:anchorId="49888219">
-          <v:shape id="_x0000_i1029" type="#_x0000_t75" style="width:19.2pt;height:18pt" o:ole="">
+          <v:shape id="_x0000_i1029" type="#_x0000_t75" style="width:19.1pt;height:18pt" o:ole="">
             <v:imagedata r:id="rId26" o:title=""/>
           </v:shape>
-          <o:OLEObject Type="Embed" ProgID="Equation.DSMT4" ShapeID="_x0000_i1029" DrawAspect="Content" ObjectID="_1731251104" r:id="rId27"/>
+          <o:OLEObject Type="Embed" ProgID="Equation.DSMT4" ShapeID="_x0000_i1029" DrawAspect="Content" ObjectID="_1732528350" r:id="rId27"/>
         </w:object>
       </w:r>
       <w:r>
-        <w:t xml:space="preserve">nhỏ hơn 2.5V, điện áp </w:t>
+        <w:t>là -1</w:t>
+      </w:r>
+      <w:r>
+        <w:t xml:space="preserve">V, điện áp </w:t>
       </w:r>
       <w:r>
         <w:rPr>
           <w:position w:val="-12"/>
         </w:rPr>
         <w:object w:dxaOrig="380" w:dyaOrig="360" w14:anchorId="57D45657">
-          <v:shape id="_x0000_i1030" type="#_x0000_t75" style="width:19.2pt;height:18pt" o:ole="">
+          <v:shape id="_x0000_i1030" type="#_x0000_t75" style="width:19.1pt;height:18pt" o:ole="">
             <v:imagedata r:id="rId28" o:title=""/>
           </v:shape>
-          <o:OLEObject Type="Embed" ProgID="Equation.DSMT4" ShapeID="_x0000_i1030" DrawAspect="Content" ObjectID="_1731251105" r:id="rId29"/>
+          <o:OLEObject Type="Embed" ProgID="Equation.DSMT4" ShapeID="_x0000_i1030" DrawAspect="Content" ObjectID="_1732528351" r:id="rId29"/>
         </w:object>
       </w:r>
       <w:r>
@@ -1427,10 +1442,10 @@
           <w:position w:val="-12"/>
         </w:rPr>
         <w:object w:dxaOrig="279" w:dyaOrig="360" w14:anchorId="620B3949">
-          <v:shape id="_x0000_i1031" type="#_x0000_t75" style="width:14.4pt;height:18pt" o:ole="">
+          <v:shape id="_x0000_i1031" type="#_x0000_t75" style="width:14.2pt;height:18pt" o:ole="">
             <v:imagedata r:id="rId30" o:title=""/>
           </v:shape>
-          <o:OLEObject Type="Embed" ProgID="Equation.DSMT4" ShapeID="_x0000_i1031" DrawAspect="Content" ObjectID="_1731251106" r:id="rId31"/>
+          <o:OLEObject Type="Embed" ProgID="Equation.DSMT4" ShapeID="_x0000_i1031" DrawAspect="Content" ObjectID="_1732528352" r:id="rId31"/>
         </w:object>
       </w:r>
       <w:r>

</xml_diff>